<commit_message>
[Versão 1.1] Caso de Uso - UC-04 Editar usuário, atualização dos campos de acordo com o caso de uso de cadastrar usuário
</commit_message>
<xml_diff>
--- a/4.3 Caso de Uso - UC-04 Editar usuário.docx
+++ b/4.3 Caso de Uso - UC-04 Editar usuário.docx
@@ -1,6 +1,6 @@
 
 <file path=word/document.xml><?xml version="1.0" encoding="utf-8"?>
-<w:document xmlns:wpc="http://schemas.microsoft.com/office/word/2010/wordprocessingCanvas" xmlns:mc="http://schemas.openxmlformats.org/markup-compatibility/2006" xmlns:o="urn:schemas-microsoft-com:office:office" xmlns:r="http://schemas.openxmlformats.org/officeDocument/2006/relationships" xmlns:m="http://schemas.openxmlformats.org/officeDocument/2006/math" xmlns:v="urn:schemas-microsoft-com:vml" xmlns:wp14="http://schemas.microsoft.com/office/word/2010/wordprocessingDrawing" xmlns:wp="http://schemas.openxmlformats.org/drawingml/2006/wordprocessingDrawing" xmlns:w10="urn:schemas-microsoft-com:office:word" xmlns:w="http://schemas.openxmlformats.org/wordprocessingml/2006/main" xmlns:w14="http://schemas.microsoft.com/office/word/2010/wordml" xmlns:wpg="http://schemas.microsoft.com/office/word/2010/wordprocessingGroup" xmlns:wpi="http://schemas.microsoft.com/office/word/2010/wordprocessingInk" xmlns:wne="http://schemas.microsoft.com/office/word/2006/wordml" xmlns:wps="http://schemas.microsoft.com/office/word/2010/wordprocessingShape" mc:Ignorable="w14 wp14">
+<w:document xmlns:ve="http://schemas.openxmlformats.org/markup-compatibility/2006" xmlns:o="urn:schemas-microsoft-com:office:office" xmlns:r="http://schemas.openxmlformats.org/officeDocument/2006/relationships" xmlns:m="http://schemas.openxmlformats.org/officeDocument/2006/math" xmlns:v="urn:schemas-microsoft-com:vml" xmlns:wp="http://schemas.openxmlformats.org/drawingml/2006/wordprocessingDrawing" xmlns:w10="urn:schemas-microsoft-com:office:word" xmlns:w="http://schemas.openxmlformats.org/wordprocessingml/2006/main" xmlns:wne="http://schemas.microsoft.com/office/word/2006/wordml">
   <w:body>
     <w:tbl>
       <w:tblPr>
@@ -18,7 +18,7 @@
           <w:left w:w="70" w:type="dxa"/>
           <w:right w:w="70" w:type="dxa"/>
         </w:tblCellMar>
-        <w:tblLook w:val="0000" w:firstRow="0" w:lastRow="0" w:firstColumn="0" w:lastColumn="0" w:noHBand="0" w:noVBand="0"/>
+        <w:tblLook w:val="0000"/>
       </w:tblPr>
       <w:tblGrid>
         <w:gridCol w:w="9283"/>
@@ -77,14 +77,6 @@
                 <w:bCs/>
               </w:rPr>
             </w:pPr>
-            <w:r>
-              <w:rPr>
-                <w:rFonts w:ascii="Arial" w:hAnsi="Arial" w:cs="Arial"/>
-                <w:bCs/>
-                <w:color w:val="808080" w:themeColor="background1" w:themeShade="80"/>
-              </w:rPr>
-              <w:t xml:space="preserve"> </w:t>
-            </w:r>
             <w:r>
               <w:rPr>
                 <w:rFonts w:ascii="Arial" w:hAnsi="Arial" w:cs="Arial"/>
@@ -134,27 +126,7 @@
                 <w:bCs/>
                 <w:color w:val="000000" w:themeColor="text1"/>
               </w:rPr>
-              <w:t xml:space="preserve">2 </w:t>
-            </w:r>
-            <w:proofErr w:type="gramStart"/>
-            <w:r>
-              <w:rPr>
-                <w:rFonts w:ascii="Arial" w:hAnsi="Arial" w:cs="Arial"/>
-                <w:b/>
-                <w:bCs/>
-                <w:color w:val="000000" w:themeColor="text1"/>
-              </w:rPr>
-              <w:t>–ATOR</w:t>
-            </w:r>
-            <w:proofErr w:type="gramEnd"/>
-            <w:r>
-              <w:rPr>
-                <w:rFonts w:ascii="Arial" w:hAnsi="Arial" w:cs="Arial"/>
-                <w:b/>
-                <w:bCs/>
-                <w:color w:val="000000" w:themeColor="text1"/>
-              </w:rPr>
-              <w:t>(ES)</w:t>
+              <w:t>2 –ATOR(ES)</w:t>
             </w:r>
           </w:p>
         </w:tc>
@@ -244,25 +216,7 @@
                 <w:b/>
                 <w:bCs/>
               </w:rPr>
-              <w:t>3 – PRÉ-</w:t>
-            </w:r>
-            <w:proofErr w:type="gramStart"/>
-            <w:r>
-              <w:rPr>
-                <w:rFonts w:ascii="Arial" w:hAnsi="Arial" w:cs="Arial"/>
-                <w:b/>
-                <w:bCs/>
-              </w:rPr>
-              <w:t>CONDIÇÃO(</w:t>
-            </w:r>
-            <w:proofErr w:type="gramEnd"/>
-            <w:r>
-              <w:rPr>
-                <w:rFonts w:ascii="Arial" w:hAnsi="Arial" w:cs="Arial"/>
-                <w:b/>
-                <w:bCs/>
-              </w:rPr>
-              <w:t>OES)</w:t>
+              <w:t>3 – PRÉ-CONDIÇÃO(OES)</w:t>
             </w:r>
           </w:p>
         </w:tc>
@@ -309,25 +263,7 @@
                 <w:sz w:val="20"/>
                 <w:szCs w:val="20"/>
               </w:rPr>
-              <w:t xml:space="preserve">O usuário com perfil de administrador estar </w:t>
-            </w:r>
-            <w:proofErr w:type="spellStart"/>
-            <w:r>
-              <w:rPr>
-                <w:rFonts w:ascii="Tahoma" w:hAnsi="Tahoma" w:cs="Tahoma"/>
-                <w:sz w:val="20"/>
-                <w:szCs w:val="20"/>
-              </w:rPr>
-              <w:t>logado</w:t>
-            </w:r>
-            <w:proofErr w:type="spellEnd"/>
-            <w:r>
-              <w:rPr>
-                <w:rFonts w:ascii="Tahoma" w:hAnsi="Tahoma" w:cs="Tahoma"/>
-                <w:sz w:val="20"/>
-                <w:szCs w:val="20"/>
-              </w:rPr>
-              <w:t xml:space="preserve"> no sistema.</w:t>
+              <w:t>O usuário com perfil de administrador estar logado no sistema.</w:t>
             </w:r>
           </w:p>
           <w:p>
@@ -416,33 +352,7 @@
                 <w:b/>
                 <w:bCs/>
               </w:rPr>
-              <w:t>4 – CENÁRIO</w:t>
-            </w:r>
-            <w:proofErr w:type="gramStart"/>
-            <w:r>
-              <w:rPr>
-                <w:rFonts w:ascii="Arial" w:hAnsi="Arial" w:cs="Arial"/>
-                <w:b/>
-                <w:bCs/>
-              </w:rPr>
-              <w:t xml:space="preserve"> </w:t>
-            </w:r>
-            <w:r>
-              <w:rPr>
-                <w:rFonts w:ascii="Arial" w:hAnsi="Arial" w:cs="Arial"/>
-                <w:b/>
-                <w:bCs/>
-              </w:rPr>
-              <w:t xml:space="preserve"> </w:t>
-            </w:r>
-            <w:proofErr w:type="gramEnd"/>
-            <w:r>
-              <w:rPr>
-                <w:rFonts w:ascii="Arial" w:hAnsi="Arial" w:cs="Arial"/>
-                <w:b/>
-                <w:bCs/>
-              </w:rPr>
-              <w:t xml:space="preserve">PRINCIPAL   </w:t>
+              <w:t xml:space="preserve">4 – CENÁRIOPRINCIPAL   </w:t>
             </w:r>
           </w:p>
         </w:tc>
@@ -539,7 +449,23 @@
                 <w:sz w:val="20"/>
                 <w:szCs w:val="20"/>
               </w:rPr>
-              <w:t xml:space="preserve">Administrador realiza as alterações desejadas nos campos, </w:t>
+              <w:t>Administrador realiza as alterações desejadas nos campos</w:t>
+            </w:r>
+            <w:r>
+              <w:rPr>
+                <w:rFonts w:ascii="Tahoma" w:hAnsi="Tahoma" w:cs="Tahoma"/>
+                <w:sz w:val="20"/>
+                <w:szCs w:val="20"/>
+              </w:rPr>
+              <w:t xml:space="preserve"> (login, senha, email, nome e sobrenome e perfil)</w:t>
+            </w:r>
+            <w:r>
+              <w:rPr>
+                <w:rFonts w:ascii="Tahoma" w:hAnsi="Tahoma" w:cs="Tahoma"/>
+                <w:sz w:val="20"/>
+                <w:szCs w:val="20"/>
+              </w:rPr>
+              <w:t xml:space="preserve">, </w:t>
             </w:r>
             <w:r>
               <w:rPr>
@@ -595,18 +521,8 @@
                 <w:sz w:val="20"/>
                 <w:szCs w:val="20"/>
               </w:rPr>
-              <w:t>.1</w:t>
-            </w:r>
-            <w:proofErr w:type="gramStart"/>
-            <w:r>
-              <w:rPr>
-                <w:rFonts w:ascii="Tahoma" w:hAnsi="Tahoma" w:cs="Tahoma"/>
-                <w:sz w:val="20"/>
-                <w:szCs w:val="20"/>
-              </w:rPr>
-              <w:t>]</w:t>
-            </w:r>
-            <w:proofErr w:type="gramEnd"/>
+              <w:t>.1]</w:t>
+            </w:r>
           </w:p>
           <w:p>
             <w:pPr>
@@ -784,33 +700,7 @@
                 <w:b/>
                 <w:bCs/>
               </w:rPr>
-              <w:t>5 – CENÁRIOS</w:t>
-            </w:r>
-            <w:proofErr w:type="gramStart"/>
-            <w:r>
-              <w:rPr>
-                <w:rFonts w:ascii="Arial" w:hAnsi="Arial" w:cs="Arial"/>
-                <w:b/>
-                <w:bCs/>
-              </w:rPr>
-              <w:t xml:space="preserve"> </w:t>
-            </w:r>
-            <w:r>
-              <w:rPr>
-                <w:rFonts w:ascii="Arial" w:hAnsi="Arial" w:cs="Arial"/>
-                <w:b/>
-                <w:bCs/>
-              </w:rPr>
-              <w:t xml:space="preserve"> </w:t>
-            </w:r>
-            <w:proofErr w:type="gramEnd"/>
-            <w:r>
-              <w:rPr>
-                <w:rFonts w:ascii="Arial" w:hAnsi="Arial" w:cs="Arial"/>
-                <w:b/>
-                <w:bCs/>
-              </w:rPr>
-              <w:t>ALTERNATIVOS</w:t>
+              <w:t>5 – CENÁRIOSALTERNATIVOS</w:t>
             </w:r>
           </w:p>
         </w:tc>
@@ -902,7 +792,7 @@
               </w:rPr>
               <w:t xml:space="preserve">Sistema executa o </w:t>
             </w:r>
-            <w:hyperlink r:id="rId8" w:history="1">
+            <w:hyperlink r:id="rId7" w:history="1">
               <w:r>
                 <w:rPr>
                   <w:rStyle w:val="Hyperlink"/>
@@ -921,47 +811,7 @@
                   <w:sz w:val="20"/>
                   <w:szCs w:val="20"/>
                 </w:rPr>
-                <w:t>05</w:t>
-              </w:r>
-              <w:r>
-                <w:rPr>
-                  <w:rStyle w:val="Hyperlink"/>
-                  <w:rFonts w:ascii="Tahoma" w:hAnsi="Tahoma" w:cs="Tahoma"/>
-                  <w:color w:val="auto"/>
-                  <w:sz w:val="20"/>
-                  <w:szCs w:val="20"/>
-                </w:rPr>
-                <w:t xml:space="preserve"> </w:t>
-              </w:r>
-              <w:r>
-                <w:rPr>
-                  <w:rStyle w:val="Hyperlink"/>
-                  <w:rFonts w:ascii="Tahoma" w:hAnsi="Tahoma" w:cs="Tahoma"/>
-                  <w:color w:val="auto"/>
-                  <w:sz w:val="20"/>
-                  <w:szCs w:val="20"/>
-                </w:rPr>
-                <w:t>–</w:t>
-              </w:r>
-              <w:r>
-                <w:rPr>
-                  <w:rStyle w:val="Hyperlink"/>
-                  <w:rFonts w:ascii="Tahoma" w:hAnsi="Tahoma" w:cs="Tahoma"/>
-                  <w:color w:val="auto"/>
-                  <w:sz w:val="20"/>
-                  <w:szCs w:val="20"/>
-                </w:rPr>
-                <w:t xml:space="preserve"> </w:t>
-              </w:r>
-              <w:r>
-                <w:rPr>
-                  <w:rStyle w:val="Hyperlink"/>
-                  <w:rFonts w:ascii="Tahoma" w:hAnsi="Tahoma" w:cs="Tahoma"/>
-                  <w:color w:val="auto"/>
-                  <w:sz w:val="20"/>
-                  <w:szCs w:val="20"/>
-                </w:rPr>
-                <w:t>Bloquear</w:t>
+                <w:t>05–Bloquear</w:t>
               </w:r>
             </w:hyperlink>
             <w:r>
@@ -1108,25 +958,7 @@
                 <w:sz w:val="20"/>
                 <w:szCs w:val="20"/>
               </w:rPr>
-              <w:t xml:space="preserve">Sistema volta ao passo </w:t>
-            </w:r>
-            <w:proofErr w:type="gramStart"/>
-            <w:r>
-              <w:rPr>
-                <w:rFonts w:ascii="Tahoma" w:hAnsi="Tahoma" w:cs="Tahoma"/>
-                <w:sz w:val="20"/>
-                <w:szCs w:val="20"/>
-              </w:rPr>
-              <w:t>2</w:t>
-            </w:r>
-            <w:proofErr w:type="gramEnd"/>
-            <w:r>
-              <w:rPr>
-                <w:rFonts w:ascii="Tahoma" w:hAnsi="Tahoma" w:cs="Tahoma"/>
-                <w:sz w:val="20"/>
-                <w:szCs w:val="20"/>
-              </w:rPr>
-              <w:t>.</w:t>
+              <w:t>Sistema volta ao passo 2.</w:t>
             </w:r>
           </w:p>
           <w:p>
@@ -1169,33 +1001,15 @@
                 <w:b/>
                 <w:bCs/>
               </w:rPr>
-              <w:t>6 – PÓS-</w:t>
-            </w:r>
-            <w:proofErr w:type="gramStart"/>
-            <w:r>
-              <w:rPr>
-                <w:rFonts w:ascii="Arial" w:hAnsi="Arial" w:cs="Arial"/>
-                <w:b/>
-                <w:bCs/>
-              </w:rPr>
-              <w:t>CONDIÇÃ</w:t>
-            </w:r>
-            <w:r>
-              <w:rPr>
-                <w:rFonts w:ascii="Arial" w:hAnsi="Arial" w:cs="Arial"/>
-                <w:b/>
-                <w:bCs/>
-              </w:rPr>
-              <w:t>O(</w:t>
-            </w:r>
-            <w:proofErr w:type="gramEnd"/>
-            <w:r>
-              <w:rPr>
-                <w:rFonts w:ascii="Arial" w:hAnsi="Arial" w:cs="Arial"/>
-                <w:b/>
-                <w:bCs/>
-              </w:rPr>
-              <w:t>ÕES)</w:t>
+              <w:t>6 – PÓS-CONDIÇÃ</w:t>
+            </w:r>
+            <w:r>
+              <w:rPr>
+                <w:rFonts w:ascii="Arial" w:hAnsi="Arial" w:cs="Arial"/>
+                <w:b/>
+                <w:bCs/>
+              </w:rPr>
+              <w:t>O(ÕES)</w:t>
             </w:r>
           </w:p>
         </w:tc>
@@ -1230,13 +1044,6 @@
                 <w:bCs/>
               </w:rPr>
             </w:pPr>
-            <w:r>
-              <w:rPr>
-                <w:rFonts w:ascii="Arial" w:hAnsi="Arial" w:cs="Arial"/>
-                <w:bCs/>
-              </w:rPr>
-              <w:t xml:space="preserve"> </w:t>
-            </w:r>
             <w:r>
               <w:rPr>
                 <w:rFonts w:ascii="Arial" w:hAnsi="Arial" w:cs="Arial"/>
@@ -1303,7 +1110,7 @@
           <w:left w:w="70" w:type="dxa"/>
           <w:right w:w="70" w:type="dxa"/>
         </w:tblCellMar>
-        <w:tblLook w:val="0000" w:firstRow="0" w:lastRow="0" w:firstColumn="0" w:lastColumn="0" w:noHBand="0" w:noVBand="0"/>
+        <w:tblLook w:val="0000"/>
       </w:tblPr>
       <w:tblGrid>
         <w:gridCol w:w="9283"/>
@@ -1335,49 +1142,7 @@
                 <w:b/>
                 <w:bCs/>
               </w:rPr>
-              <w:t>7 – REGRAS</w:t>
-            </w:r>
-            <w:proofErr w:type="gramStart"/>
-            <w:r>
-              <w:rPr>
-                <w:rFonts w:ascii="Arial" w:hAnsi="Arial" w:cs="Arial"/>
-                <w:b/>
-                <w:bCs/>
-              </w:rPr>
-              <w:t xml:space="preserve"> </w:t>
-            </w:r>
-            <w:r>
-              <w:rPr>
-                <w:rFonts w:ascii="Arial" w:hAnsi="Arial" w:cs="Arial"/>
-                <w:b/>
-                <w:bCs/>
-              </w:rPr>
-              <w:t xml:space="preserve"> </w:t>
-            </w:r>
-            <w:proofErr w:type="gramEnd"/>
-            <w:r>
-              <w:rPr>
-                <w:rFonts w:ascii="Arial" w:hAnsi="Arial" w:cs="Arial"/>
-                <w:b/>
-                <w:bCs/>
-              </w:rPr>
-              <w:t xml:space="preserve">DE </w:t>
-            </w:r>
-            <w:r>
-              <w:rPr>
-                <w:rFonts w:ascii="Arial" w:hAnsi="Arial" w:cs="Arial"/>
-                <w:b/>
-                <w:bCs/>
-              </w:rPr>
-              <w:t xml:space="preserve"> </w:t>
-            </w:r>
-            <w:r>
-              <w:rPr>
-                <w:rFonts w:ascii="Arial" w:hAnsi="Arial" w:cs="Arial"/>
-                <w:b/>
-                <w:bCs/>
-              </w:rPr>
-              <w:t>NEGÓCIO</w:t>
+              <w:t>7 – REGRASDE NEGÓCIO</w:t>
             </w:r>
           </w:p>
         </w:tc>
@@ -1554,25 +1319,7 @@
                 <w:sz w:val="20"/>
                 <w:szCs w:val="20"/>
               </w:rPr>
-              <w:t>o</w:t>
-            </w:r>
-            <w:r>
-              <w:rPr>
-                <w:rFonts w:ascii="Tahoma" w:hAnsi="Tahoma" w:cs="Tahoma"/>
-                <w:color w:val="000000"/>
-                <w:sz w:val="20"/>
-                <w:szCs w:val="20"/>
-              </w:rPr>
-              <w:t xml:space="preserve"> </w:t>
-            </w:r>
-            <w:r>
-              <w:rPr>
-                <w:rFonts w:ascii="Tahoma" w:hAnsi="Tahoma" w:cs="Tahoma"/>
-                <w:color w:val="000000"/>
-                <w:sz w:val="20"/>
-                <w:szCs w:val="20"/>
-              </w:rPr>
-              <w:t>a</w:t>
+              <w:t>oa</w:t>
             </w:r>
             <w:r>
               <w:rPr>
@@ -1688,41 +1435,7 @@
                 <w:sz w:val="20"/>
                 <w:szCs w:val="20"/>
               </w:rPr>
-              <w:t xml:space="preserve"> </w:t>
-            </w:r>
-            <w:r>
-              <w:rPr>
-                <w:rFonts w:ascii="Tahoma" w:hAnsi="Tahoma" w:cs="Tahoma"/>
-                <w:sz w:val="20"/>
-                <w:szCs w:val="20"/>
-              </w:rPr>
-              <w:t xml:space="preserve">A senha deve ser alterada pelo menos a cada </w:t>
-            </w:r>
-            <w:proofErr w:type="gramStart"/>
-            <w:r>
-              <w:rPr>
-                <w:rFonts w:ascii="Tahoma" w:hAnsi="Tahoma" w:cs="Tahoma"/>
-                <w:sz w:val="20"/>
-                <w:szCs w:val="20"/>
-              </w:rPr>
-              <w:t>3</w:t>
-            </w:r>
-            <w:proofErr w:type="gramEnd"/>
-            <w:r>
-              <w:rPr>
-                <w:rFonts w:ascii="Tahoma" w:hAnsi="Tahoma" w:cs="Tahoma"/>
-                <w:sz w:val="20"/>
-                <w:szCs w:val="20"/>
-              </w:rPr>
-              <w:t xml:space="preserve"> meses. </w:t>
-            </w:r>
-            <w:r>
-              <w:rPr>
-                <w:rFonts w:ascii="Tahoma" w:hAnsi="Tahoma" w:cs="Tahoma"/>
-                <w:sz w:val="20"/>
-                <w:szCs w:val="20"/>
-              </w:rPr>
-              <w:t>As s</w:t>
+              <w:t>A senha deve ser alterada pelo menos a cada 3 meses. As s</w:t>
             </w:r>
             <w:r>
               <w:rPr>
@@ -1911,7 +1624,7 @@
           <w:left w:w="70" w:type="dxa"/>
           <w:right w:w="70" w:type="dxa"/>
         </w:tblCellMar>
-        <w:tblLook w:val="0000" w:firstRow="0" w:lastRow="0" w:firstColumn="0" w:lastColumn="0" w:noHBand="0" w:noVBand="0"/>
+        <w:tblLook w:val="0000"/>
       </w:tblPr>
       <w:tblGrid>
         <w:gridCol w:w="9283"/>
@@ -1959,25 +1672,7 @@
                 <w:b/>
                 <w:bCs/>
               </w:rPr>
-              <w:t>PROTÓTIPOS</w:t>
-            </w:r>
-            <w:proofErr w:type="gramStart"/>
-            <w:r>
-              <w:rPr>
-                <w:rFonts w:ascii="Arial" w:hAnsi="Arial" w:cs="Arial"/>
-                <w:b/>
-                <w:bCs/>
-              </w:rPr>
-              <w:t xml:space="preserve">  </w:t>
-            </w:r>
-            <w:proofErr w:type="gramEnd"/>
-            <w:r>
-              <w:rPr>
-                <w:rFonts w:ascii="Arial" w:hAnsi="Arial" w:cs="Arial"/>
-                <w:b/>
-                <w:bCs/>
-              </w:rPr>
-              <w:t>DE  TELAS</w:t>
+              <w:t>PROTÓTIPOSDE  TELAS</w:t>
             </w:r>
           </w:p>
         </w:tc>
@@ -2173,9 +1868,9 @@
               </w:rPr>
               <w:drawing>
                 <wp:inline distT="0" distB="0" distL="0" distR="0">
-                  <wp:extent cx="5760085" cy="2952115"/>
-                  <wp:effectExtent l="0" t="0" r="0" b="0"/>
-                  <wp:docPr id="2" name="Imagem 2"/>
+                  <wp:extent cx="5760085" cy="3070860"/>
+                  <wp:effectExtent l="19050" t="0" r="0" b="0"/>
+                  <wp:docPr id="3" name="Imagem 2" descr="UC-04 Protótipo.png"/>
                   <wp:cNvGraphicFramePr>
                     <a:graphicFrameLocks xmlns:a="http://schemas.openxmlformats.org/drawingml/2006/main" noChangeAspect="1"/>
                   </wp:cNvGraphicFramePr>
@@ -2187,13 +1882,7 @@
                           <pic:cNvPicPr/>
                         </pic:nvPicPr>
                         <pic:blipFill>
-                          <a:blip r:embed="rId9">
-                            <a:extLst>
-                              <a:ext uri="{28A0092B-C50C-407E-A947-70E740481C1C}">
-                                <a14:useLocalDpi xmlns:a14="http://schemas.microsoft.com/office/drawing/2010/main" val="0"/>
-                              </a:ext>
-                            </a:extLst>
-                          </a:blip>
+                          <a:blip r:embed="rId8"/>
                           <a:stretch>
                             <a:fillRect/>
                           </a:stretch>
@@ -2201,7 +1890,7 @@
                         <pic:spPr>
                           <a:xfrm>
                             <a:off x="0" y="0"/>
-                            <a:ext cx="5760085" cy="2952115"/>
+                            <a:ext cx="5760085" cy="3070860"/>
                           </a:xfrm>
                           <a:prstGeom prst="rect">
                             <a:avLst/>
@@ -2467,7 +2156,7 @@
           <w:left w:w="70" w:type="dxa"/>
           <w:right w:w="70" w:type="dxa"/>
         </w:tblCellMar>
-        <w:tblLook w:val="0000" w:firstRow="0" w:lastRow="0" w:firstColumn="0" w:lastColumn="0" w:noHBand="0" w:noVBand="0"/>
+        <w:tblLook w:val="0000"/>
       </w:tblPr>
       <w:tblGrid>
         <w:gridCol w:w="9283"/>
@@ -2515,49 +2204,7 @@
                 <w:b/>
                 <w:bCs/>
               </w:rPr>
-              <w:t>DIAGRAMA</w:t>
-            </w:r>
-            <w:proofErr w:type="gramStart"/>
-            <w:r>
-              <w:rPr>
-                <w:rFonts w:ascii="Arial" w:hAnsi="Arial" w:cs="Arial"/>
-                <w:b/>
-                <w:bCs/>
-              </w:rPr>
-              <w:t xml:space="preserve"> </w:t>
-            </w:r>
-            <w:r>
-              <w:rPr>
-                <w:rFonts w:ascii="Arial" w:hAnsi="Arial" w:cs="Arial"/>
-                <w:b/>
-                <w:bCs/>
-              </w:rPr>
-              <w:t xml:space="preserve"> </w:t>
-            </w:r>
-            <w:proofErr w:type="gramEnd"/>
-            <w:r>
-              <w:rPr>
-                <w:rFonts w:ascii="Arial" w:hAnsi="Arial" w:cs="Arial"/>
-                <w:b/>
-                <w:bCs/>
-              </w:rPr>
-              <w:t xml:space="preserve">DE </w:t>
-            </w:r>
-            <w:r>
-              <w:rPr>
-                <w:rFonts w:ascii="Arial" w:hAnsi="Arial" w:cs="Arial"/>
-                <w:b/>
-                <w:bCs/>
-              </w:rPr>
-              <w:t xml:space="preserve"> </w:t>
-            </w:r>
-            <w:r>
-              <w:rPr>
-                <w:rFonts w:ascii="Arial" w:hAnsi="Arial" w:cs="Arial"/>
-                <w:b/>
-                <w:bCs/>
-              </w:rPr>
-              <w:t>SEQUÊNCIA</w:t>
+              <w:t>DIAGRAMADE SEQUÊNCIA</w:t>
             </w:r>
           </w:p>
         </w:tc>
@@ -2761,7 +2408,7 @@
                           <pic:cNvPicPr/>
                         </pic:nvPicPr>
                         <pic:blipFill>
-                          <a:blip r:embed="rId10"/>
+                          <a:blip r:embed="rId9"/>
                           <a:stretch>
                             <a:fillRect/>
                           </a:stretch>
@@ -2831,8 +2478,8 @@
     </w:p>
     <w:p/>
     <w:sectPr>
-      <w:headerReference w:type="default" r:id="rId11"/>
-      <w:footerReference w:type="default" r:id="rId12"/>
+      <w:headerReference w:type="default" r:id="rId10"/>
+      <w:footerReference w:type="default" r:id="rId11"/>
       <w:pgSz w:w="11906" w:h="16838"/>
       <w:pgMar w:top="1134" w:right="1134" w:bottom="1134" w:left="1701" w:header="709" w:footer="709" w:gutter="0"/>
       <w:cols w:space="708"/>
@@ -2843,8 +2490,8 @@
 </file>
 
 <file path=word/endnotes.xml><?xml version="1.0" encoding="utf-8"?>
-<w:endnotes xmlns:wpc="http://schemas.microsoft.com/office/word/2010/wordprocessingCanvas" xmlns:mc="http://schemas.openxmlformats.org/markup-compatibility/2006" xmlns:o="urn:schemas-microsoft-com:office:office" xmlns:r="http://schemas.openxmlformats.org/officeDocument/2006/relationships" xmlns:m="http://schemas.openxmlformats.org/officeDocument/2006/math" xmlns:v="urn:schemas-microsoft-com:vml" xmlns:wp14="http://schemas.microsoft.com/office/word/2010/wordprocessingDrawing" xmlns:wp="http://schemas.openxmlformats.org/drawingml/2006/wordprocessingDrawing" xmlns:w10="urn:schemas-microsoft-com:office:word" xmlns:w="http://schemas.openxmlformats.org/wordprocessingml/2006/main" xmlns:w14="http://schemas.microsoft.com/office/word/2010/wordml" xmlns:wpg="http://schemas.microsoft.com/office/word/2010/wordprocessingGroup" xmlns:wpi="http://schemas.microsoft.com/office/word/2010/wordprocessingInk" xmlns:wne="http://schemas.microsoft.com/office/word/2006/wordml" xmlns:wps="http://schemas.microsoft.com/office/word/2010/wordprocessingShape" mc:Ignorable="w14 wp14">
-  <w:endnote w:type="separator" w:id="-1">
+<w:endnotes xmlns:ve="http://schemas.openxmlformats.org/markup-compatibility/2006" xmlns:o="urn:schemas-microsoft-com:office:office" xmlns:r="http://schemas.openxmlformats.org/officeDocument/2006/relationships" xmlns:m="http://schemas.openxmlformats.org/officeDocument/2006/math" xmlns:v="urn:schemas-microsoft-com:vml" xmlns:wp="http://schemas.openxmlformats.org/drawingml/2006/wordprocessingDrawing" xmlns:w10="urn:schemas-microsoft-com:office:word" xmlns:w="http://schemas.openxmlformats.org/wordprocessingml/2006/main" xmlns:wne="http://schemas.microsoft.com/office/word/2006/wordml">
+  <w:endnote w:type="separator" w:id="0">
     <w:p>
       <w:pPr>
         <w:spacing w:after="0" w:line="240" w:lineRule="auto"/>
@@ -2854,7 +2501,7 @@
       </w:r>
     </w:p>
   </w:endnote>
-  <w:endnote w:type="continuationSeparator" w:id="0">
+  <w:endnote w:type="continuationSeparator" w:id="1">
     <w:p>
       <w:pPr>
         <w:spacing w:after="0" w:line="240" w:lineRule="auto"/>
@@ -2868,7 +2515,7 @@
 </file>
 
 <file path=word/footer1.xml><?xml version="1.0" encoding="utf-8"?>
-<w:ftr xmlns:wpc="http://schemas.microsoft.com/office/word/2010/wordprocessingCanvas" xmlns:mc="http://schemas.openxmlformats.org/markup-compatibility/2006" xmlns:o="urn:schemas-microsoft-com:office:office" xmlns:r="http://schemas.openxmlformats.org/officeDocument/2006/relationships" xmlns:m="http://schemas.openxmlformats.org/officeDocument/2006/math" xmlns:v="urn:schemas-microsoft-com:vml" xmlns:wp14="http://schemas.microsoft.com/office/word/2010/wordprocessingDrawing" xmlns:wp="http://schemas.openxmlformats.org/drawingml/2006/wordprocessingDrawing" xmlns:w10="urn:schemas-microsoft-com:office:word" xmlns:w="http://schemas.openxmlformats.org/wordprocessingml/2006/main" xmlns:w14="http://schemas.microsoft.com/office/word/2010/wordml" xmlns:wpg="http://schemas.microsoft.com/office/word/2010/wordprocessingGroup" xmlns:wpi="http://schemas.microsoft.com/office/word/2010/wordprocessingInk" xmlns:wne="http://schemas.microsoft.com/office/word/2006/wordml" xmlns:wps="http://schemas.microsoft.com/office/word/2010/wordprocessingShape" mc:Ignorable="w14 wp14">
+<w:ftr xmlns:ve="http://schemas.openxmlformats.org/markup-compatibility/2006" xmlns:o="urn:schemas-microsoft-com:office:office" xmlns:r="http://schemas.openxmlformats.org/officeDocument/2006/relationships" xmlns:m="http://schemas.openxmlformats.org/officeDocument/2006/math" xmlns:v="urn:schemas-microsoft-com:vml" xmlns:wp="http://schemas.openxmlformats.org/drawingml/2006/wordprocessingDrawing" xmlns:w10="urn:schemas-microsoft-com:office:word" xmlns:w="http://schemas.openxmlformats.org/wordprocessingml/2006/main" xmlns:wne="http://schemas.microsoft.com/office/word/2006/wordml">
   <w:p>
     <w:pPr>
       <w:pStyle w:val="Rodap"/>
@@ -2901,8 +2548,8 @@
 </file>
 
 <file path=word/footnotes.xml><?xml version="1.0" encoding="utf-8"?>
-<w:footnotes xmlns:wpc="http://schemas.microsoft.com/office/word/2010/wordprocessingCanvas" xmlns:mc="http://schemas.openxmlformats.org/markup-compatibility/2006" xmlns:o="urn:schemas-microsoft-com:office:office" xmlns:r="http://schemas.openxmlformats.org/officeDocument/2006/relationships" xmlns:m="http://schemas.openxmlformats.org/officeDocument/2006/math" xmlns:v="urn:schemas-microsoft-com:vml" xmlns:wp14="http://schemas.microsoft.com/office/word/2010/wordprocessingDrawing" xmlns:wp="http://schemas.openxmlformats.org/drawingml/2006/wordprocessingDrawing" xmlns:w10="urn:schemas-microsoft-com:office:word" xmlns:w="http://schemas.openxmlformats.org/wordprocessingml/2006/main" xmlns:w14="http://schemas.microsoft.com/office/word/2010/wordml" xmlns:wpg="http://schemas.microsoft.com/office/word/2010/wordprocessingGroup" xmlns:wpi="http://schemas.microsoft.com/office/word/2010/wordprocessingInk" xmlns:wne="http://schemas.microsoft.com/office/word/2006/wordml" xmlns:wps="http://schemas.microsoft.com/office/word/2010/wordprocessingShape" mc:Ignorable="w14 wp14">
-  <w:footnote w:type="separator" w:id="-1">
+<w:footnotes xmlns:ve="http://schemas.openxmlformats.org/markup-compatibility/2006" xmlns:o="urn:schemas-microsoft-com:office:office" xmlns:r="http://schemas.openxmlformats.org/officeDocument/2006/relationships" xmlns:m="http://schemas.openxmlformats.org/officeDocument/2006/math" xmlns:v="urn:schemas-microsoft-com:vml" xmlns:wp="http://schemas.openxmlformats.org/drawingml/2006/wordprocessingDrawing" xmlns:w10="urn:schemas-microsoft-com:office:word" xmlns:w="http://schemas.openxmlformats.org/wordprocessingml/2006/main" xmlns:wne="http://schemas.microsoft.com/office/word/2006/wordml">
+  <w:footnote w:type="separator" w:id="0">
     <w:p>
       <w:pPr>
         <w:spacing w:after="0" w:line="240" w:lineRule="auto"/>
@@ -2912,7 +2559,7 @@
       </w:r>
     </w:p>
   </w:footnote>
-  <w:footnote w:type="continuationSeparator" w:id="0">
+  <w:footnote w:type="continuationSeparator" w:id="1">
     <w:p>
       <w:pPr>
         <w:spacing w:after="0" w:line="240" w:lineRule="auto"/>
@@ -2926,13 +2573,13 @@
 </file>
 
 <file path=word/header1.xml><?xml version="1.0" encoding="utf-8"?>
-<w:hdr xmlns:wpc="http://schemas.microsoft.com/office/word/2010/wordprocessingCanvas" xmlns:mc="http://schemas.openxmlformats.org/markup-compatibility/2006" xmlns:o="urn:schemas-microsoft-com:office:office" xmlns:r="http://schemas.openxmlformats.org/officeDocument/2006/relationships" xmlns:m="http://schemas.openxmlformats.org/officeDocument/2006/math" xmlns:v="urn:schemas-microsoft-com:vml" xmlns:wp14="http://schemas.microsoft.com/office/word/2010/wordprocessingDrawing" xmlns:wp="http://schemas.openxmlformats.org/drawingml/2006/wordprocessingDrawing" xmlns:w10="urn:schemas-microsoft-com:office:word" xmlns:w="http://schemas.openxmlformats.org/wordprocessingml/2006/main" xmlns:w14="http://schemas.microsoft.com/office/word/2010/wordml" xmlns:wpg="http://schemas.microsoft.com/office/word/2010/wordprocessingGroup" xmlns:wpi="http://schemas.microsoft.com/office/word/2010/wordprocessingInk" xmlns:wne="http://schemas.microsoft.com/office/word/2006/wordml" xmlns:wps="http://schemas.microsoft.com/office/word/2010/wordprocessingShape" mc:Ignorable="w14 wp14">
+<w:hdr xmlns:ve="http://schemas.openxmlformats.org/markup-compatibility/2006" xmlns:o="urn:schemas-microsoft-com:office:office" xmlns:r="http://schemas.openxmlformats.org/officeDocument/2006/relationships" xmlns:m="http://schemas.openxmlformats.org/officeDocument/2006/math" xmlns:v="urn:schemas-microsoft-com:vml" xmlns:wp="http://schemas.openxmlformats.org/drawingml/2006/wordprocessingDrawing" xmlns:w10="urn:schemas-microsoft-com:office:word" xmlns:w="http://schemas.openxmlformats.org/wordprocessingml/2006/main" xmlns:wne="http://schemas.microsoft.com/office/word/2006/wordml">
   <w:tbl>
     <w:tblPr>
       <w:tblStyle w:val="Tabelacomgrade"/>
       <w:tblW w:w="9211" w:type="dxa"/>
       <w:shd w:val="clear" w:color="auto" w:fill="FFFFFF" w:themeFill="background1"/>
-      <w:tblLook w:val="04A0" w:firstRow="1" w:lastRow="0" w:firstColumn="1" w:lastColumn="0" w:noHBand="0" w:noVBand="1"/>
+      <w:tblLook w:val="04A0"/>
     </w:tblPr>
     <w:tblGrid>
       <w:gridCol w:w="1101"/>
@@ -2970,21 +2617,7 @@
             <w:rPr>
               <w:b/>
             </w:rPr>
-            <w:t>DESCRIÇÃO CASO DE USO + PROTÓTIPO TELAS + DIAGRAMA</w:t>
-          </w:r>
-          <w:proofErr w:type="gramStart"/>
-          <w:r>
-            <w:rPr>
-              <w:b/>
-            </w:rPr>
-            <w:t xml:space="preserve">  </w:t>
-          </w:r>
-          <w:proofErr w:type="gramEnd"/>
-          <w:r>
-            <w:rPr>
-              <w:b/>
-            </w:rPr>
-            <w:t>SEQUÊNCIA</w:t>
+            <w:t>DESCRIÇÃO CASO DE USO + PROTÓTIPO TELAS + DIAGRAMASEQUÊNCIA</w:t>
           </w:r>
         </w:p>
       </w:tc>
@@ -3078,7 +2711,7 @@
 </file>
 
 <file path=word/numbering.xml><?xml version="1.0" encoding="utf-8"?>
-<w:numbering xmlns:wpc="http://schemas.microsoft.com/office/word/2010/wordprocessingCanvas" xmlns:mc="http://schemas.openxmlformats.org/markup-compatibility/2006" xmlns:o="urn:schemas-microsoft-com:office:office" xmlns:r="http://schemas.openxmlformats.org/officeDocument/2006/relationships" xmlns:m="http://schemas.openxmlformats.org/officeDocument/2006/math" xmlns:v="urn:schemas-microsoft-com:vml" xmlns:wp14="http://schemas.microsoft.com/office/word/2010/wordprocessingDrawing" xmlns:wp="http://schemas.openxmlformats.org/drawingml/2006/wordprocessingDrawing" xmlns:w10="urn:schemas-microsoft-com:office:word" xmlns:w="http://schemas.openxmlformats.org/wordprocessingml/2006/main" xmlns:w14="http://schemas.microsoft.com/office/word/2010/wordml" xmlns:wpg="http://schemas.microsoft.com/office/word/2010/wordprocessingGroup" xmlns:wpi="http://schemas.microsoft.com/office/word/2010/wordprocessingInk" xmlns:wne="http://schemas.microsoft.com/office/word/2006/wordml" xmlns:wps="http://schemas.microsoft.com/office/word/2010/wordprocessingShape" mc:Ignorable="w14 wp14">
+<w:numbering xmlns:ve="http://schemas.openxmlformats.org/markup-compatibility/2006" xmlns:o="urn:schemas-microsoft-com:office:office" xmlns:r="http://schemas.openxmlformats.org/officeDocument/2006/relationships" xmlns:m="http://schemas.openxmlformats.org/officeDocument/2006/math" xmlns:v="urn:schemas-microsoft-com:vml" xmlns:wp="http://schemas.openxmlformats.org/drawingml/2006/wordprocessingDrawing" xmlns:w10="urn:schemas-microsoft-com:office:word" xmlns:w="http://schemas.openxmlformats.org/wordprocessingml/2006/main" xmlns:wne="http://schemas.microsoft.com/office/word/2006/wordml">
   <w:abstractNum w:abstractNumId="0">
     <w:nsid w:val="002079BC"/>
     <w:multiLevelType w:val="hybridMultilevel"/>
@@ -5340,7 +4973,7 @@
 </file>
 
 <file path=word/styles.xml><?xml version="1.0" encoding="utf-8"?>
-<w:styles xmlns:mc="http://schemas.openxmlformats.org/markup-compatibility/2006" xmlns:r="http://schemas.openxmlformats.org/officeDocument/2006/relationships" xmlns:w="http://schemas.openxmlformats.org/wordprocessingml/2006/main" xmlns:w14="http://schemas.microsoft.com/office/word/2010/wordml" mc:Ignorable="w14">
+<w:styles xmlns:r="http://schemas.openxmlformats.org/officeDocument/2006/relationships" xmlns:w="http://schemas.openxmlformats.org/wordprocessingml/2006/main">
   <w:docDefaults>
     <w:rPrDefault>
       <w:rPr>
@@ -5513,6 +5146,7 @@
     <w:uiPriority w:val="99"/>
     <w:semiHidden/>
     <w:unhideWhenUsed/>
+    <w:qFormat/>
     <w:tblPr>
       <w:tblInd w:w="0" w:type="dxa"/>
       <w:tblCellMar>
@@ -5610,6 +5244,7 @@
       <w:spacing w:after="0" w:line="240" w:lineRule="auto"/>
     </w:pPr>
     <w:tblPr>
+      <w:tblInd w:w="0" w:type="dxa"/>
       <w:tblBorders>
         <w:top w:val="single" w:sz="4" w:space="0" w:color="auto"/>
         <w:left w:val="single" w:sz="4" w:space="0" w:color="auto"/>
@@ -5618,6 +5253,12 @@
         <w:insideH w:val="single" w:sz="4" w:space="0" w:color="auto"/>
         <w:insideV w:val="single" w:sz="4" w:space="0" w:color="auto"/>
       </w:tblBorders>
+      <w:tblCellMar>
+        <w:top w:w="0" w:type="dxa"/>
+        <w:left w:w="108" w:type="dxa"/>
+        <w:bottom w:w="0" w:type="dxa"/>
+        <w:right w:w="108" w:type="dxa"/>
+      </w:tblCellMar>
     </w:tblPr>
   </w:style>
   <w:style w:type="paragraph" w:customStyle="1" w:styleId="EstiloSuperiorDuploAutomtica05ptLarguradalinhaInfe">

</xml_diff>

<commit_message>
Alteração de protótipo e diagrama
</commit_message>
<xml_diff>
--- a/4.3 Caso de Uso - UC-04 Editar usuário.docx
+++ b/4.3 Caso de Uso - UC-04 Editar usuário.docx
@@ -1,6 +1,6 @@
 
 <file path=word/document.xml><?xml version="1.0" encoding="utf-8"?>
-<w:document xmlns:wpc="http://schemas.microsoft.com/office/word/2010/wordprocessingCanvas" xmlns:mc="http://schemas.openxmlformats.org/markup-compatibility/2006" xmlns:o="urn:schemas-microsoft-com:office:office" xmlns:r="http://schemas.openxmlformats.org/officeDocument/2006/relationships" xmlns:m="http://schemas.openxmlformats.org/officeDocument/2006/math" xmlns:v="urn:schemas-microsoft-com:vml" xmlns:wp14="http://schemas.microsoft.com/office/word/2010/wordprocessingDrawing" xmlns:wp="http://schemas.openxmlformats.org/drawingml/2006/wordprocessingDrawing" xmlns:w10="urn:schemas-microsoft-com:office:word" xmlns:w="http://schemas.openxmlformats.org/wordprocessingml/2006/main" xmlns:w14="http://schemas.microsoft.com/office/word/2010/wordml" xmlns:wpg="http://schemas.microsoft.com/office/word/2010/wordprocessingGroup" xmlns:wpi="http://schemas.microsoft.com/office/word/2010/wordprocessingInk" xmlns:wne="http://schemas.microsoft.com/office/word/2006/wordml" xmlns:wps="http://schemas.microsoft.com/office/word/2010/wordprocessingShape" mc:Ignorable="w14 wp14">
+<w:document xmlns:ve="http://schemas.openxmlformats.org/markup-compatibility/2006" xmlns:o="urn:schemas-microsoft-com:office:office" xmlns:r="http://schemas.openxmlformats.org/officeDocument/2006/relationships" xmlns:m="http://schemas.openxmlformats.org/officeDocument/2006/math" xmlns:v="urn:schemas-microsoft-com:vml" xmlns:wp="http://schemas.openxmlformats.org/drawingml/2006/wordprocessingDrawing" xmlns:w10="urn:schemas-microsoft-com:office:word" xmlns:w="http://schemas.openxmlformats.org/wordprocessingml/2006/main" xmlns:wne="http://schemas.microsoft.com/office/word/2006/wordml">
   <w:body>
     <w:tbl>
       <w:tblPr>
@@ -19,7 +19,7 @@
           <w:left w:w="70" w:type="dxa"/>
           <w:right w:w="70" w:type="dxa"/>
         </w:tblCellMar>
-        <w:tblLook w:val="0000" w:firstRow="0" w:lastRow="0" w:firstColumn="0" w:lastColumn="0" w:noHBand="0" w:noVBand="0"/>
+        <w:tblLook w:val="0000"/>
       </w:tblPr>
       <w:tblGrid>
         <w:gridCol w:w="851"/>
@@ -185,27 +185,7 @@
                 <w:bCs/>
                 <w:color w:val="000000" w:themeColor="text1"/>
               </w:rPr>
-              <w:t xml:space="preserve">2 </w:t>
-            </w:r>
-            <w:proofErr w:type="gramStart"/>
-            <w:r>
-              <w:rPr>
-                <w:rFonts w:ascii="Arial" w:hAnsi="Arial" w:cs="Arial"/>
-                <w:b/>
-                <w:bCs/>
-                <w:color w:val="000000" w:themeColor="text1"/>
-              </w:rPr>
-              <w:t>–ATOR</w:t>
-            </w:r>
-            <w:proofErr w:type="gramEnd"/>
-            <w:r>
-              <w:rPr>
-                <w:rFonts w:ascii="Arial" w:hAnsi="Arial" w:cs="Arial"/>
-                <w:b/>
-                <w:bCs/>
-                <w:color w:val="000000" w:themeColor="text1"/>
-              </w:rPr>
-              <w:t>(ES)</w:t>
+              <w:t>2 –ATOR(ES)</w:t>
             </w:r>
           </w:p>
         </w:tc>
@@ -325,25 +305,7 @@
                 <w:b/>
                 <w:bCs/>
               </w:rPr>
-              <w:t>3 – PRÉ-</w:t>
-            </w:r>
-            <w:proofErr w:type="gramStart"/>
-            <w:r>
-              <w:rPr>
-                <w:rFonts w:ascii="Arial" w:hAnsi="Arial" w:cs="Arial"/>
-                <w:b/>
-                <w:bCs/>
-              </w:rPr>
-              <w:t>CONDIÇÃO(</w:t>
-            </w:r>
-            <w:proofErr w:type="gramEnd"/>
-            <w:r>
-              <w:rPr>
-                <w:rFonts w:ascii="Arial" w:hAnsi="Arial" w:cs="Arial"/>
-                <w:b/>
-                <w:bCs/>
-              </w:rPr>
-              <w:t>OES)</w:t>
+              <w:t>3 – PRÉ-CONDIÇÃO(OES)</w:t>
             </w:r>
           </w:p>
         </w:tc>
@@ -543,14 +505,6 @@
                 <w:sz w:val="20"/>
                 <w:szCs w:val="20"/>
               </w:rPr>
-              <w:t xml:space="preserve"> </w:t>
-            </w:r>
-            <w:r>
-              <w:rPr>
-                <w:rFonts w:ascii="Tahoma" w:hAnsi="Tahoma" w:cs="Tahoma"/>
-                <w:sz w:val="20"/>
-                <w:szCs w:val="20"/>
-              </w:rPr>
               <w:t xml:space="preserve">desejados. </w:t>
             </w:r>
             <w:r>
@@ -943,7 +897,7 @@
               </w:rPr>
               <w:t xml:space="preserve">Sistema executa o </w:t>
             </w:r>
-            <w:hyperlink r:id="rId8" w:history="1">
+            <w:hyperlink r:id="rId7" w:history="1">
               <w:r>
                 <w:rPr>
                   <w:rStyle w:val="Hyperlink"/>
@@ -1128,25 +1082,7 @@
                 <w:sz w:val="20"/>
                 <w:szCs w:val="20"/>
               </w:rPr>
-              <w:t>os</w:t>
-            </w:r>
-            <w:r>
-              <w:rPr>
-                <w:rFonts w:ascii="Tahoma" w:hAnsi="Tahoma" w:cs="Tahoma"/>
-                <w:color w:val="000000" w:themeColor="text1"/>
-                <w:sz w:val="20"/>
-                <w:szCs w:val="20"/>
-              </w:rPr>
-              <w:t xml:space="preserve"> </w:t>
-            </w:r>
-            <w:r>
-              <w:rPr>
-                <w:rFonts w:ascii="Tahoma" w:hAnsi="Tahoma" w:cs="Tahoma"/>
-                <w:color w:val="000000" w:themeColor="text1"/>
-                <w:sz w:val="20"/>
-                <w:szCs w:val="20"/>
-              </w:rPr>
-              <w:t>campos</w:t>
+              <w:t>oscampos</w:t>
             </w:r>
             <w:r>
               <w:rPr>
@@ -1227,7 +1163,6 @@
               </w:rPr>
               <w:t xml:space="preserve">Sistema volta para o passo </w:t>
             </w:r>
-            <w:proofErr w:type="gramStart"/>
             <w:r>
               <w:rPr>
                 <w:rFonts w:ascii="Tahoma" w:hAnsi="Tahoma" w:cs="Tahoma"/>
@@ -1235,17 +1170,7 @@
                 <w:sz w:val="20"/>
                 <w:szCs w:val="20"/>
               </w:rPr>
-              <w:t>2</w:t>
-            </w:r>
-            <w:proofErr w:type="gramEnd"/>
-            <w:r>
-              <w:rPr>
-                <w:rFonts w:ascii="Tahoma" w:hAnsi="Tahoma" w:cs="Tahoma"/>
-                <w:color w:val="000000" w:themeColor="text1"/>
-                <w:sz w:val="20"/>
-                <w:szCs w:val="20"/>
-              </w:rPr>
-              <w:t xml:space="preserve"> do cenário principal</w:t>
+              <w:t>2 do cenário principal</w:t>
             </w:r>
             <w:r>
               <w:rPr>
@@ -1403,18 +1328,8 @@
                 <w:sz w:val="20"/>
                 <w:szCs w:val="20"/>
               </w:rPr>
-              <w:t xml:space="preserve">Sistema volta ao passo </w:t>
-            </w:r>
-            <w:proofErr w:type="gramStart"/>
-            <w:r>
-              <w:rPr>
-                <w:rFonts w:ascii="Tahoma" w:hAnsi="Tahoma" w:cs="Tahoma"/>
-                <w:sz w:val="20"/>
-                <w:szCs w:val="20"/>
-              </w:rPr>
-              <w:t>2</w:t>
-            </w:r>
-            <w:proofErr w:type="gramEnd"/>
+              <w:t>Sistema volta ao passo 2</w:t>
+            </w:r>
             <w:r>
               <w:rPr>
                 <w:rFonts w:ascii="Tahoma" w:hAnsi="Tahoma" w:cs="Tahoma"/>
@@ -1473,33 +1388,15 @@
                 <w:b/>
                 <w:bCs/>
               </w:rPr>
-              <w:t>6 – PÓS-</w:t>
-            </w:r>
-            <w:proofErr w:type="gramStart"/>
+              <w:t>6 – PÓS-CONDIÇÃ</w:t>
+            </w:r>
             <w:r>
               <w:rPr>
                 <w:rFonts w:ascii="Arial" w:hAnsi="Arial" w:cs="Arial"/>
                 <w:b/>
                 <w:bCs/>
               </w:rPr>
-              <w:t>CONDIÇÃ</w:t>
-            </w:r>
-            <w:r>
-              <w:rPr>
-                <w:rFonts w:ascii="Arial" w:hAnsi="Arial" w:cs="Arial"/>
-                <w:b/>
-                <w:bCs/>
-              </w:rPr>
-              <w:t>O(</w:t>
-            </w:r>
-            <w:proofErr w:type="gramEnd"/>
-            <w:r>
-              <w:rPr>
-                <w:rFonts w:ascii="Arial" w:hAnsi="Arial" w:cs="Arial"/>
-                <w:b/>
-                <w:bCs/>
-              </w:rPr>
-              <w:t>ÕES)</w:t>
+              <w:t>O(ÕES)</w:t>
             </w:r>
           </w:p>
         </w:tc>
@@ -1548,13 +1445,6 @@
                 <w:bCs/>
               </w:rPr>
               <w:t>realizadas</w:t>
-            </w:r>
-            <w:r>
-              <w:rPr>
-                <w:rFonts w:ascii="Arial" w:hAnsi="Arial" w:cs="Arial"/>
-                <w:bCs/>
-              </w:rPr>
-              <w:t xml:space="preserve"> </w:t>
             </w:r>
             <w:r>
               <w:rPr>
@@ -1710,7 +1600,7 @@
           <w:left w:w="70" w:type="dxa"/>
           <w:right w:w="70" w:type="dxa"/>
         </w:tblCellMar>
-        <w:tblLook w:val="0000" w:firstRow="0" w:lastRow="0" w:firstColumn="0" w:lastColumn="0" w:noHBand="0" w:noVBand="0"/>
+        <w:tblLook w:val="0000"/>
       </w:tblPr>
       <w:tblGrid>
         <w:gridCol w:w="9283"/>
@@ -1825,10 +1715,10 @@
                 <w:lang w:eastAsia="pt-BR"/>
               </w:rPr>
               <w:drawing>
-                <wp:inline distT="0" distB="0" distL="0" distR="0" wp14:anchorId="1FC3A0CB" wp14:editId="2EFC401F">
-                  <wp:extent cx="5760085" cy="3070860"/>
+                <wp:inline distT="0" distB="0" distL="0" distR="0">
+                  <wp:extent cx="5760085" cy="3002915"/>
                   <wp:effectExtent l="19050" t="0" r="0" b="0"/>
-                  <wp:docPr id="1" name="Imagem 0" descr="UC-04 Protótipo.png"/>
+                  <wp:docPr id="2" name="Imagem 1" descr="UC-04 Protótipo.png"/>
                   <wp:cNvGraphicFramePr>
                     <a:graphicFrameLocks xmlns:a="http://schemas.openxmlformats.org/drawingml/2006/main" noChangeAspect="1"/>
                   </wp:cNvGraphicFramePr>
@@ -1840,7 +1730,7 @@
                           <pic:cNvPicPr/>
                         </pic:nvPicPr>
                         <pic:blipFill>
-                          <a:blip r:embed="rId9"/>
+                          <a:blip r:embed="rId8"/>
                           <a:stretch>
                             <a:fillRect/>
                           </a:stretch>
@@ -1848,7 +1738,7 @@
                         <pic:spPr>
                           <a:xfrm>
                             <a:off x="0" y="0"/>
-                            <a:ext cx="5760085" cy="3070860"/>
+                            <a:ext cx="5760085" cy="3002915"/>
                           </a:xfrm>
                           <a:prstGeom prst="rect">
                             <a:avLst/>
@@ -1907,6 +1797,15 @@
         </w:rPr>
         <w:br w:type="page"/>
       </w:r>
+    </w:p>
+    <w:p>
+      <w:pPr>
+        <w:rPr>
+          <w:rFonts w:ascii="Tahoma" w:hAnsi="Tahoma" w:cs="Tahoma"/>
+          <w:sz w:val="20"/>
+          <w:szCs w:val="20"/>
+        </w:rPr>
+      </w:pPr>
     </w:p>
     <w:tbl>
       <w:tblPr>
@@ -1924,7 +1823,7 @@
           <w:left w:w="70" w:type="dxa"/>
           <w:right w:w="70" w:type="dxa"/>
         </w:tblCellMar>
-        <w:tblLook w:val="0000" w:firstRow="0" w:lastRow="0" w:firstColumn="0" w:lastColumn="0" w:noHBand="0" w:noVBand="0"/>
+        <w:tblLook w:val="0000"/>
       </w:tblPr>
       <w:tblGrid>
         <w:gridCol w:w="9283"/>
@@ -1956,7 +1855,6 @@
                 <w:b/>
                 <w:bCs/>
               </w:rPr>
-              <w:lastRenderedPageBreak/>
               <w:t xml:space="preserve">9 </w:t>
             </w:r>
             <w:r>
@@ -2032,9 +1930,9 @@
               </w:rPr>
               <w:drawing>
                 <wp:inline distT="0" distB="0" distL="0" distR="0">
-                  <wp:extent cx="5760085" cy="4306570"/>
+                  <wp:extent cx="5760085" cy="4371975"/>
                   <wp:effectExtent l="19050" t="0" r="0" b="0"/>
-                  <wp:docPr id="4" name="Imagem 3" descr="UC-04 Diagrama.png"/>
+                  <wp:docPr id="3" name="Imagem 2" descr="UC-04 Diagrama.png"/>
                   <wp:cNvGraphicFramePr>
                     <a:graphicFrameLocks xmlns:a="http://schemas.openxmlformats.org/drawingml/2006/main" noChangeAspect="1"/>
                   </wp:cNvGraphicFramePr>
@@ -2046,7 +1944,7 @@
                           <pic:cNvPicPr/>
                         </pic:nvPicPr>
                         <pic:blipFill>
-                          <a:blip r:embed="rId10"/>
+                          <a:blip r:embed="rId9"/>
                           <a:stretch>
                             <a:fillRect/>
                           </a:stretch>
@@ -2054,7 +1952,7 @@
                         <pic:spPr>
                           <a:xfrm>
                             <a:off x="0" y="0"/>
-                            <a:ext cx="5760085" cy="4306570"/>
+                            <a:ext cx="5760085" cy="4371975"/>
                           </a:xfrm>
                           <a:prstGeom prst="rect">
                             <a:avLst/>
@@ -2082,8 +1980,8 @@
     </w:p>
     <w:p/>
     <w:sectPr>
-      <w:headerReference w:type="default" r:id="rId11"/>
-      <w:footerReference w:type="default" r:id="rId12"/>
+      <w:headerReference w:type="default" r:id="rId10"/>
+      <w:footerReference w:type="default" r:id="rId11"/>
       <w:pgSz w:w="11906" w:h="16838"/>
       <w:pgMar w:top="1134" w:right="1134" w:bottom="1134" w:left="1701" w:header="709" w:footer="709" w:gutter="0"/>
       <w:cols w:space="708"/>
@@ -2094,8 +1992,8 @@
 </file>
 
 <file path=word/endnotes.xml><?xml version="1.0" encoding="utf-8"?>
-<w:endnotes xmlns:wpc="http://schemas.microsoft.com/office/word/2010/wordprocessingCanvas" xmlns:mc="http://schemas.openxmlformats.org/markup-compatibility/2006" xmlns:o="urn:schemas-microsoft-com:office:office" xmlns:r="http://schemas.openxmlformats.org/officeDocument/2006/relationships" xmlns:m="http://schemas.openxmlformats.org/officeDocument/2006/math" xmlns:v="urn:schemas-microsoft-com:vml" xmlns:wp14="http://schemas.microsoft.com/office/word/2010/wordprocessingDrawing" xmlns:wp="http://schemas.openxmlformats.org/drawingml/2006/wordprocessingDrawing" xmlns:w10="urn:schemas-microsoft-com:office:word" xmlns:w="http://schemas.openxmlformats.org/wordprocessingml/2006/main" xmlns:w14="http://schemas.microsoft.com/office/word/2010/wordml" xmlns:wpg="http://schemas.microsoft.com/office/word/2010/wordprocessingGroup" xmlns:wpi="http://schemas.microsoft.com/office/word/2010/wordprocessingInk" xmlns:wne="http://schemas.microsoft.com/office/word/2006/wordml" xmlns:wps="http://schemas.microsoft.com/office/word/2010/wordprocessingShape" mc:Ignorable="w14 wp14">
-  <w:endnote w:type="separator" w:id="-1">
+<w:endnotes xmlns:ve="http://schemas.openxmlformats.org/markup-compatibility/2006" xmlns:o="urn:schemas-microsoft-com:office:office" xmlns:r="http://schemas.openxmlformats.org/officeDocument/2006/relationships" xmlns:m="http://schemas.openxmlformats.org/officeDocument/2006/math" xmlns:v="urn:schemas-microsoft-com:vml" xmlns:wp="http://schemas.openxmlformats.org/drawingml/2006/wordprocessingDrawing" xmlns:w10="urn:schemas-microsoft-com:office:word" xmlns:w="http://schemas.openxmlformats.org/wordprocessingml/2006/main" xmlns:wne="http://schemas.microsoft.com/office/word/2006/wordml">
+  <w:endnote w:type="separator" w:id="0">
     <w:p>
       <w:pPr>
         <w:spacing w:after="0" w:line="240" w:lineRule="auto"/>
@@ -2105,7 +2003,7 @@
       </w:r>
     </w:p>
   </w:endnote>
-  <w:endnote w:type="continuationSeparator" w:id="0">
+  <w:endnote w:type="continuationSeparator" w:id="1">
     <w:p>
       <w:pPr>
         <w:spacing w:after="0" w:line="240" w:lineRule="auto"/>
@@ -2119,7 +2017,7 @@
 </file>
 
 <file path=word/footer1.xml><?xml version="1.0" encoding="utf-8"?>
-<w:ftr xmlns:wpc="http://schemas.microsoft.com/office/word/2010/wordprocessingCanvas" xmlns:mc="http://schemas.openxmlformats.org/markup-compatibility/2006" xmlns:o="urn:schemas-microsoft-com:office:office" xmlns:r="http://schemas.openxmlformats.org/officeDocument/2006/relationships" xmlns:m="http://schemas.openxmlformats.org/officeDocument/2006/math" xmlns:v="urn:schemas-microsoft-com:vml" xmlns:wp14="http://schemas.microsoft.com/office/word/2010/wordprocessingDrawing" xmlns:wp="http://schemas.openxmlformats.org/drawingml/2006/wordprocessingDrawing" xmlns:w10="urn:schemas-microsoft-com:office:word" xmlns:w="http://schemas.openxmlformats.org/wordprocessingml/2006/main" xmlns:w14="http://schemas.microsoft.com/office/word/2010/wordml" xmlns:wpg="http://schemas.microsoft.com/office/word/2010/wordprocessingGroup" xmlns:wpi="http://schemas.microsoft.com/office/word/2010/wordprocessingInk" xmlns:wne="http://schemas.microsoft.com/office/word/2006/wordml" xmlns:wps="http://schemas.microsoft.com/office/word/2010/wordprocessingShape" mc:Ignorable="w14 wp14">
+<w:ftr xmlns:ve="http://schemas.openxmlformats.org/markup-compatibility/2006" xmlns:o="urn:schemas-microsoft-com:office:office" xmlns:r="http://schemas.openxmlformats.org/officeDocument/2006/relationships" xmlns:m="http://schemas.openxmlformats.org/officeDocument/2006/math" xmlns:v="urn:schemas-microsoft-com:vml" xmlns:wp="http://schemas.openxmlformats.org/drawingml/2006/wordprocessingDrawing" xmlns:w10="urn:schemas-microsoft-com:office:word" xmlns:w="http://schemas.openxmlformats.org/wordprocessingml/2006/main" xmlns:wne="http://schemas.microsoft.com/office/word/2006/wordml">
   <w:p>
     <w:pPr>
       <w:pStyle w:val="Rodap"/>
@@ -2152,8 +2050,8 @@
 </file>
 
 <file path=word/footnotes.xml><?xml version="1.0" encoding="utf-8"?>
-<w:footnotes xmlns:wpc="http://schemas.microsoft.com/office/word/2010/wordprocessingCanvas" xmlns:mc="http://schemas.openxmlformats.org/markup-compatibility/2006" xmlns:o="urn:schemas-microsoft-com:office:office" xmlns:r="http://schemas.openxmlformats.org/officeDocument/2006/relationships" xmlns:m="http://schemas.openxmlformats.org/officeDocument/2006/math" xmlns:v="urn:schemas-microsoft-com:vml" xmlns:wp14="http://schemas.microsoft.com/office/word/2010/wordprocessingDrawing" xmlns:wp="http://schemas.openxmlformats.org/drawingml/2006/wordprocessingDrawing" xmlns:w10="urn:schemas-microsoft-com:office:word" xmlns:w="http://schemas.openxmlformats.org/wordprocessingml/2006/main" xmlns:w14="http://schemas.microsoft.com/office/word/2010/wordml" xmlns:wpg="http://schemas.microsoft.com/office/word/2010/wordprocessingGroup" xmlns:wpi="http://schemas.microsoft.com/office/word/2010/wordprocessingInk" xmlns:wne="http://schemas.microsoft.com/office/word/2006/wordml" xmlns:wps="http://schemas.microsoft.com/office/word/2010/wordprocessingShape" mc:Ignorable="w14 wp14">
-  <w:footnote w:type="separator" w:id="-1">
+<w:footnotes xmlns:ve="http://schemas.openxmlformats.org/markup-compatibility/2006" xmlns:o="urn:schemas-microsoft-com:office:office" xmlns:r="http://schemas.openxmlformats.org/officeDocument/2006/relationships" xmlns:m="http://schemas.openxmlformats.org/officeDocument/2006/math" xmlns:v="urn:schemas-microsoft-com:vml" xmlns:wp="http://schemas.openxmlformats.org/drawingml/2006/wordprocessingDrawing" xmlns:w10="urn:schemas-microsoft-com:office:word" xmlns:w="http://schemas.openxmlformats.org/wordprocessingml/2006/main" xmlns:wne="http://schemas.microsoft.com/office/word/2006/wordml">
+  <w:footnote w:type="separator" w:id="0">
     <w:p>
       <w:pPr>
         <w:spacing w:after="0" w:line="240" w:lineRule="auto"/>
@@ -2163,7 +2061,7 @@
       </w:r>
     </w:p>
   </w:footnote>
-  <w:footnote w:type="continuationSeparator" w:id="0">
+  <w:footnote w:type="continuationSeparator" w:id="1">
     <w:p>
       <w:pPr>
         <w:spacing w:after="0" w:line="240" w:lineRule="auto"/>
@@ -2177,13 +2075,13 @@
 </file>
 
 <file path=word/header1.xml><?xml version="1.0" encoding="utf-8"?>
-<w:hdr xmlns:wpc="http://schemas.microsoft.com/office/word/2010/wordprocessingCanvas" xmlns:mc="http://schemas.openxmlformats.org/markup-compatibility/2006" xmlns:o="urn:schemas-microsoft-com:office:office" xmlns:r="http://schemas.openxmlformats.org/officeDocument/2006/relationships" xmlns:m="http://schemas.openxmlformats.org/officeDocument/2006/math" xmlns:v="urn:schemas-microsoft-com:vml" xmlns:wp14="http://schemas.microsoft.com/office/word/2010/wordprocessingDrawing" xmlns:wp="http://schemas.openxmlformats.org/drawingml/2006/wordprocessingDrawing" xmlns:w10="urn:schemas-microsoft-com:office:word" xmlns:w="http://schemas.openxmlformats.org/wordprocessingml/2006/main" xmlns:w14="http://schemas.microsoft.com/office/word/2010/wordml" xmlns:wpg="http://schemas.microsoft.com/office/word/2010/wordprocessingGroup" xmlns:wpi="http://schemas.microsoft.com/office/word/2010/wordprocessingInk" xmlns:wne="http://schemas.microsoft.com/office/word/2006/wordml" xmlns:wps="http://schemas.microsoft.com/office/word/2010/wordprocessingShape" mc:Ignorable="w14 wp14">
+<w:hdr xmlns:ve="http://schemas.openxmlformats.org/markup-compatibility/2006" xmlns:o="urn:schemas-microsoft-com:office:office" xmlns:r="http://schemas.openxmlformats.org/officeDocument/2006/relationships" xmlns:m="http://schemas.openxmlformats.org/officeDocument/2006/math" xmlns:v="urn:schemas-microsoft-com:vml" xmlns:wp="http://schemas.openxmlformats.org/drawingml/2006/wordprocessingDrawing" xmlns:w10="urn:schemas-microsoft-com:office:word" xmlns:w="http://schemas.openxmlformats.org/wordprocessingml/2006/main" xmlns:wne="http://schemas.microsoft.com/office/word/2006/wordml">
   <w:tbl>
     <w:tblPr>
       <w:tblStyle w:val="Tabelacomgrade"/>
       <w:tblW w:w="9211" w:type="dxa"/>
       <w:shd w:val="clear" w:color="auto" w:fill="FFFFFF" w:themeFill="background1"/>
-      <w:tblLook w:val="04A0" w:firstRow="1" w:lastRow="0" w:firstColumn="1" w:lastColumn="0" w:noHBand="0" w:noVBand="1"/>
+      <w:tblLook w:val="04A0"/>
     </w:tblPr>
     <w:tblGrid>
       <w:gridCol w:w="1101"/>
@@ -2205,7 +2103,6 @@
               <w:b/>
             </w:rPr>
           </w:pPr>
-          <w:proofErr w:type="gramStart"/>
           <w:r>
             <w:rPr>
               <w:b/>
@@ -2222,14 +2119,7 @@
             <w:rPr>
               <w:b/>
             </w:rPr>
-            <w:t>DESCRIÇÃO</w:t>
-          </w:r>
-          <w:proofErr w:type="gramEnd"/>
-          <w:r>
-            <w:rPr>
-              <w:b/>
-            </w:rPr>
-            <w:t xml:space="preserve"> CASO DE USO + PROTÓTIPO TELAS + DIAGRAMASEQUÊNCIA</w:t>
+            <w:t>DESCRIÇÃO CASO DE USO + PROTÓTIPO TELAS + DIAGRAMASEQUÊNCIA</w:t>
           </w:r>
         </w:p>
       </w:tc>
@@ -2323,7 +2213,7 @@
 </file>
 
 <file path=word/numbering.xml><?xml version="1.0" encoding="utf-8"?>
-<w:numbering xmlns:wpc="http://schemas.microsoft.com/office/word/2010/wordprocessingCanvas" xmlns:mc="http://schemas.openxmlformats.org/markup-compatibility/2006" xmlns:o="urn:schemas-microsoft-com:office:office" xmlns:r="http://schemas.openxmlformats.org/officeDocument/2006/relationships" xmlns:m="http://schemas.openxmlformats.org/officeDocument/2006/math" xmlns:v="urn:schemas-microsoft-com:vml" xmlns:wp14="http://schemas.microsoft.com/office/word/2010/wordprocessingDrawing" xmlns:wp="http://schemas.openxmlformats.org/drawingml/2006/wordprocessingDrawing" xmlns:w10="urn:schemas-microsoft-com:office:word" xmlns:w="http://schemas.openxmlformats.org/wordprocessingml/2006/main" xmlns:w14="http://schemas.microsoft.com/office/word/2010/wordml" xmlns:wpg="http://schemas.microsoft.com/office/word/2010/wordprocessingGroup" xmlns:wpi="http://schemas.microsoft.com/office/word/2010/wordprocessingInk" xmlns:wne="http://schemas.microsoft.com/office/word/2006/wordml" xmlns:wps="http://schemas.microsoft.com/office/word/2010/wordprocessingShape" mc:Ignorable="w14 wp14">
+<w:numbering xmlns:ve="http://schemas.openxmlformats.org/markup-compatibility/2006" xmlns:o="urn:schemas-microsoft-com:office:office" xmlns:r="http://schemas.openxmlformats.org/officeDocument/2006/relationships" xmlns:m="http://schemas.openxmlformats.org/officeDocument/2006/math" xmlns:v="urn:schemas-microsoft-com:vml" xmlns:wp="http://schemas.openxmlformats.org/drawingml/2006/wordprocessingDrawing" xmlns:w10="urn:schemas-microsoft-com:office:word" xmlns:w="http://schemas.openxmlformats.org/wordprocessingml/2006/main" xmlns:wne="http://schemas.microsoft.com/office/word/2006/wordml">
   <w:abstractNum w:abstractNumId="0">
     <w:nsid w:val="002079BC"/>
     <w:multiLevelType w:val="hybridMultilevel"/>
@@ -4704,7 +4594,7 @@
 </file>
 
 <file path=word/styles.xml><?xml version="1.0" encoding="utf-8"?>
-<w:styles xmlns:mc="http://schemas.openxmlformats.org/markup-compatibility/2006" xmlns:r="http://schemas.openxmlformats.org/officeDocument/2006/relationships" xmlns:w="http://schemas.openxmlformats.org/wordprocessingml/2006/main" xmlns:w14="http://schemas.microsoft.com/office/word/2010/wordml" mc:Ignorable="w14">
+<w:styles xmlns:r="http://schemas.openxmlformats.org/officeDocument/2006/relationships" xmlns:w="http://schemas.openxmlformats.org/wordprocessingml/2006/main">
   <w:docDefaults>
     <w:rPrDefault>
       <w:rPr>
@@ -4877,6 +4767,7 @@
     <w:uiPriority w:val="99"/>
     <w:semiHidden/>
     <w:unhideWhenUsed/>
+    <w:qFormat/>
     <w:tblPr>
       <w:tblInd w:w="0" w:type="dxa"/>
       <w:tblCellMar>

</xml_diff>